<commit_message>
Update Meeting summary 1st Nov.docx
</commit_message>
<xml_diff>
--- a/docs/Meeting summary 1st Nov.docx
+++ b/docs/Meeting summary 1st Nov.docx
@@ -146,6 +146,55 @@
         <w:pStyle w:val="Heading2"/>
       </w:pPr>
       <w:r>
+        <w:t>Code for modularity</w:t>
+      </w:r>
+    </w:p>
+    <w:p>
+      <w:r>
+        <w:t>We discussed how the program can be made modular during development by ensuring individual components can be easily decoupled from each other and used individually. We concluded that modularity is not necessarily a major concern, but we will keep avenues open by keeping an eye on coupling between modules, in case requirements change in the future.</w:t>
+      </w:r>
+    </w:p>
+    <w:p>
+      <w:pPr>
+        <w:pStyle w:val="Heading2"/>
+      </w:pPr>
+      <w:r>
+        <w:t>Extensibility</w:t>
+      </w:r>
+    </w:p>
+    <w:p>
+      <w:r>
+        <w:t>We discussed extensibility in our program. We concluded that the use of responsive technology would aid extensibility by allowing elements to be added and removed easily without upsetting the UI design.</w:t>
+      </w:r>
+      <w:bookmarkStart w:id="0" w:name="_GoBack"/>
+      <w:bookmarkEnd w:id="0"/>
+      <w:r>
+        <w:t xml:space="preserve"> </w:t>
+      </w:r>
+    </w:p>
+    <w:p>
+      <w:pPr>
+        <w:pStyle w:val="Heading2"/>
+      </w:pPr>
+      <w:r>
+        <w:t>Comments, version control and future code maintainence</w:t>
+      </w:r>
+    </w:p>
+    <w:p>
+      <w:r>
+        <w:t>We discussed the role of comments in ensuring the maintainability of our code. We resolved to provide proper comments for all PHP code in the program. Markup code in HTML and CSS will only be commented when particularly hard to understand.</w:t>
+      </w:r>
+    </w:p>
+    <w:p>
+      <w:r>
+        <w:t>We will control versions by creating a copy of the source files at each milestone. We will store each version on local files, plus a copy will be submitted to cloud storage at the Blackboard website.</w:t>
+      </w:r>
+    </w:p>
+    <w:p>
+      <w:pPr>
+        <w:pStyle w:val="Heading2"/>
+      </w:pPr>
+      <w:r>
         <w:t>Doc standardization</w:t>
       </w:r>
     </w:p>
@@ -153,12 +202,16 @@
       <w:r>
         <w:t>We selected the Microsoft Word style Theme “Shaded” for our docs for this project. All docs for the project should use this theme.</w:t>
       </w:r>
+      <w:r>
+        <w:t xml:space="preserve"> All docs will have page numbers, and lengthy docs with many headings will have a page of contents. All docs will have the date of writing and be labeled with the sprint they pertain to.</w:t>
+      </w:r>
     </w:p>
     <w:p>
       <w:pPr>
         <w:pStyle w:val="Heading2"/>
       </w:pPr>
       <w:r>
+        <w:lastRenderedPageBreak/>
         <w:t>Responsive vs Adaptive</w:t>
       </w:r>
     </w:p>
@@ -261,8 +314,6 @@
       <w:r>
         <w:t>Graph of top 10 movies</w:t>
       </w:r>
-      <w:bookmarkStart w:id="0" w:name="_GoBack"/>
-      <w:bookmarkEnd w:id="0"/>
     </w:p>
     <w:sectPr>
       <w:headerReference w:type="default" r:id="rId7"/>
@@ -335,7 +386,7 @@
           <w:rPr>
             <w:noProof/>
           </w:rPr>
-          <w:t>1</w:t>
+          <w:t>2</w:t>
         </w:r>
         <w:r>
           <w:rPr>

</xml_diff>